<commit_message>
update typo's in instruction manual
</commit_message>
<xml_diff>
--- a/Infra/Handleiding - Gebruik FTP.docx
+++ b/Infra/Handleiding - Gebruik FTP.docx
@@ -80,6 +80,7 @@
                 </w:placeholder>
                 <w:text/>
               </w:sdtPr>
+              <w:sdtEndPr/>
               <w:sdtContent>
                 <w:r>
                   <w:rPr>
@@ -144,6 +145,7 @@
                 </w:placeholder>
                 <w:text/>
               </w:sdtPr>
+              <w:sdtEndPr/>
               <w:sdtContent>
                 <w:r>
                   <w:rPr>
@@ -241,6 +243,7 @@
                 </w:placeholder>
                 <w:text/>
               </w:sdtPr>
+              <w:sdtEndPr/>
               <w:sdtContent>
                 <w:r>
                   <w:rPr>
@@ -295,6 +298,13 @@
     </w:p>
     <w:sdt>
       <w:sdtPr>
+        <w:rPr>
+          <w:rFonts w:asciiTheme="minorHAnsi" w:eastAsiaTheme="minorHAnsi" w:hAnsiTheme="minorHAnsi" w:cstheme="minorBidi"/>
+          <w:color w:val="auto"/>
+          <w:sz w:val="22"/>
+          <w:szCs w:val="22"/>
+          <w:lang w:eastAsia="en-US"/>
+        </w:rPr>
         <w:id w:val="-59182448"/>
         <w:docPartObj>
           <w:docPartGallery w:val="Table of Contents"/>
@@ -303,13 +313,8 @@
       </w:sdtPr>
       <w:sdtEndPr>
         <w:rPr>
-          <w:rFonts w:asciiTheme="minorHAnsi" w:eastAsiaTheme="minorHAnsi" w:hAnsiTheme="minorHAnsi" w:cstheme="minorBidi"/>
           <w:b/>
           <w:bCs/>
-          <w:color w:val="auto"/>
-          <w:sz w:val="22"/>
-          <w:szCs w:val="22"/>
-          <w:lang w:eastAsia="en-US"/>
         </w:rPr>
       </w:sdtEndPr>
       <w:sdtContent>
@@ -840,6 +845,7 @@
       </w:pPr>
       <w:bookmarkStart w:id="2" w:name="_Toc86826864"/>
       <w:r>
+        <w:lastRenderedPageBreak/>
         <w:t>Inleiding</w:t>
       </w:r>
       <w:bookmarkEnd w:id="2"/>
@@ -864,31 +870,7 @@
         <w:rPr>
           <w:iCs/>
         </w:rPr>
-        <w:t xml:space="preserve">In dit document worden de uit te voeren werkzaamheden </w:t>
-      </w:r>
-      <w:r>
-        <w:rPr>
-          <w:iCs/>
-        </w:rPr>
-        <w:t>beschreven</w:t>
-      </w:r>
-      <w:r>
-        <w:rPr>
-          <w:iCs/>
-        </w:rPr>
-        <w:t xml:space="preserve"> in de vorm van een handleiding zodat als er in de </w:t>
-      </w:r>
-      <w:r>
-        <w:rPr>
-          <w:iCs/>
-        </w:rPr>
-        <w:t>toekomst</w:t>
-      </w:r>
-      <w:r>
-        <w:rPr>
-          <w:iCs/>
-        </w:rPr>
-        <w:t xml:space="preserve"> verwarring wordt veroorzaakt, er altijd terug kan worden gevallen op dit document.</w:t>
+        <w:t>In dit document worden de uit te voeren werkzaamheden beschreven in de vorm van een handleiding zodat als er in de toekomst verwarring wordt veroorzaakt, er altijd terug kan worden gevallen op dit document.</w:t>
       </w:r>
       <w:r>
         <w:rPr>
@@ -1105,62 +1087,74 @@
     <w:p>
       <w:pPr>
         <w:rPr>
-          <w:rFonts w:asciiTheme="majorHAnsi" w:hAnsiTheme="majorHAnsi" w:cstheme="majorHAnsi"/>
-        </w:rPr>
-      </w:pPr>
-      <w:r>
+          <w:rFonts w:cstheme="minorHAnsi"/>
+        </w:rPr>
+      </w:pPr>
+      <w:r>
+        <w:rPr>
+          <w:rFonts w:cstheme="minorHAnsi"/>
+        </w:rPr>
         <w:t xml:space="preserve">Om </w:t>
       </w:r>
       <w:proofErr w:type="spellStart"/>
       <w:r>
+        <w:rPr>
+          <w:rFonts w:cstheme="minorHAnsi"/>
+        </w:rPr>
         <w:t>uberhaupt</w:t>
       </w:r>
       <w:proofErr w:type="spellEnd"/>
       <w:r>
+        <w:rPr>
+          <w:rFonts w:cstheme="minorHAnsi"/>
+        </w:rPr>
         <w:t xml:space="preserve"> verbinding te kunnen maken met de </w:t>
       </w:r>
       <w:proofErr w:type="spellStart"/>
       <w:r>
+        <w:rPr>
+          <w:rFonts w:cstheme="minorHAnsi"/>
+        </w:rPr>
         <w:t>RailView</w:t>
       </w:r>
       <w:proofErr w:type="spellEnd"/>
       <w:r>
+        <w:rPr>
+          <w:rFonts w:cstheme="minorHAnsi"/>
+        </w:rPr>
         <w:t xml:space="preserve"> server, </w:t>
       </w:r>
       <w:r>
-        <w:t xml:space="preserve">zul je eerst in moeten loggen in </w:t>
-      </w:r>
-      <w:r>
-        <w:rPr>
-          <w:rFonts w:asciiTheme="majorHAnsi" w:hAnsiTheme="majorHAnsi" w:cstheme="majorHAnsi"/>
-        </w:rPr>
-        <w:t xml:space="preserve">net-lab. Hiervoor gebruikt </w:t>
+        <w:rPr>
+          <w:rFonts w:cstheme="minorHAnsi"/>
+        </w:rPr>
+        <w:t xml:space="preserve">zul je eerst in moeten loggen in net-lab. Hiervoor gebruikt </w:t>
       </w:r>
       <w:proofErr w:type="spellStart"/>
       <w:r>
         <w:rPr>
-          <w:rFonts w:asciiTheme="majorHAnsi" w:hAnsiTheme="majorHAnsi" w:cstheme="majorHAnsi"/>
+          <w:rFonts w:cstheme="minorHAnsi"/>
         </w:rPr>
         <w:t>Fontys</w:t>
       </w:r>
       <w:proofErr w:type="spellEnd"/>
       <w:r>
         <w:rPr>
-          <w:rFonts w:asciiTheme="majorHAnsi" w:hAnsiTheme="majorHAnsi" w:cstheme="majorHAnsi"/>
+          <w:rFonts w:cstheme="minorHAnsi"/>
         </w:rPr>
         <w:t xml:space="preserve"> de Cisco </w:t>
       </w:r>
       <w:proofErr w:type="spellStart"/>
       <w:r>
         <w:rPr>
-          <w:rFonts w:asciiTheme="majorHAnsi" w:hAnsiTheme="majorHAnsi" w:cstheme="majorHAnsi"/>
+          <w:rFonts w:cstheme="minorHAnsi"/>
         </w:rPr>
         <w:t>AnyConnect</w:t>
       </w:r>
       <w:proofErr w:type="spellEnd"/>
       <w:r>
         <w:rPr>
-          <w:rFonts w:asciiTheme="majorHAnsi" w:hAnsiTheme="majorHAnsi" w:cstheme="majorHAnsi"/>
+          <w:rFonts w:cstheme="minorHAnsi"/>
         </w:rPr>
         <w:t xml:space="preserve"> tool.</w:t>
       </w:r>
@@ -1171,22 +1165,7 @@
       </w:pPr>
       <w:bookmarkStart w:id="7" w:name="_Toc86826869"/>
       <w:r>
-        <w:t>I</w:t>
-      </w:r>
-      <w:r>
-        <w:t>nstalleren van de</w:t>
-      </w:r>
-      <w:r>
-        <w:t xml:space="preserve"> </w:t>
-      </w:r>
-      <w:r>
-        <w:t>Cisco VPN</w:t>
-      </w:r>
-      <w:r>
-        <w:t xml:space="preserve"> </w:t>
-      </w:r>
-      <w:r>
-        <w:t>clientsoftware</w:t>
+        <w:t>Installeren van de Cisco VPN clientsoftware</w:t>
       </w:r>
       <w:bookmarkEnd w:id="7"/>
     </w:p>
@@ -1479,6 +1458,7 @@
     </w:p>
     <w:p>
       <w:r>
+        <w:lastRenderedPageBreak/>
         <w:t>Vervolgens krijg je bij de server kant (rechts) een map te zien met de naam ‘html’</w:t>
       </w:r>
       <w:r>
@@ -1646,7 +1626,13 @@
         <w:t>dubbelcheck</w:t>
       </w:r>
       <w:r>
-        <w:t xml:space="preserve"> of de bestanden de bestandsrechten met numerieke waarde 664 hebben.</w:t>
+        <w:t xml:space="preserve"> of de bestanden de bestandsrechten met numerieke waarde 6</w:t>
+      </w:r>
+      <w:r>
+        <w:t>4</w:t>
+      </w:r>
+      <w:r>
+        <w:t>4 hebben.</w:t>
       </w:r>
       <w:r>
         <w:t xml:space="preserve"> Dit check je door rechtermuisknop te klikken op het gewenste bestand.</w:t>
@@ -1741,6 +1727,7 @@
         <w:docPartUnique/>
       </w:docPartObj>
     </w:sdtPr>
+    <w:sdtEndPr/>
     <w:sdtContent>
       <w:p>
         <w:pPr>
@@ -2978,6 +2965,7 @@
   </w:compat>
   <w:rsids>
     <w:rsidRoot w:val="00F16C08"/>
+    <w:rsid w:val="00ED3614"/>
     <w:rsid w:val="00F16C08"/>
   </w:rsids>
   <m:mathPr>

</xml_diff>